<commit_message>
Rettelser til skabeloner og mappestruktur
</commit_message>
<xml_diff>
--- a/Patienter/Templates/Mandibel/Informationstabel, Mandibel - template.docx
+++ b/Patienter/Templates/Mandibel/Informationstabel, Mandibel - template.docx
@@ -719,6 +719,7 @@
               </w:placeholder>
               <w:text/>
             </w:sdtPr>
+            <w:sdtEndPr/>
             <w:sdtContent>
               <w:p>
                 <w:pPr>
@@ -781,6 +782,7 @@
               </w:placeholder>
               <w:text/>
             </w:sdtPr>
+            <w:sdtEndPr/>
             <w:sdtContent>
               <w:p>
                 <w:pPr>
@@ -881,6 +883,7 @@
                 </w:placeholder>
                 <w:text/>
               </w:sdtPr>
+              <w:sdtEndPr/>
               <w:sdtContent>
                 <w:r>
                   <w:rPr>
@@ -945,6 +948,7 @@
               </w:placeholder>
               <w:text/>
             </w:sdtPr>
+            <w:sdtEndPr/>
             <w:sdtContent>
               <w:p>
                 <w:pPr>
@@ -1007,6 +1011,7 @@
               </w:placeholder>
               <w:text/>
             </w:sdtPr>
+            <w:sdtEndPr/>
             <w:sdtContent>
               <w:p>
                 <w:pPr>
@@ -1125,6 +1130,7 @@
             </w:placeholder>
             <w:text/>
           </w:sdtPr>
+          <w:sdtEndPr/>
           <w:sdtContent>
             <w:tc>
               <w:tcPr>
@@ -1165,6 +1171,7 @@
             </w:placeholder>
             <w:text/>
           </w:sdtPr>
+          <w:sdtEndPr/>
           <w:sdtContent>
             <w:tc>
               <w:tcPr>
@@ -1206,6 +1213,7 @@
             </w:placeholder>
             <w:text/>
           </w:sdtPr>
+          <w:sdtEndPr/>
           <w:sdtContent>
             <w:tc>
               <w:tcPr>
@@ -1226,15 +1234,7 @@
                     <w:sz w:val="32"/>
                     <w:szCs w:val="32"/>
                   </w:rPr>
-                  <w:t>XX</w:t>
-                </w:r>
-                <w:r>
-                  <w:rPr>
-                    <w:rFonts w:cstheme="minorHAnsi"/>
-                    <w:sz w:val="32"/>
-                    <w:szCs w:val="32"/>
-                  </w:rPr>
-                  <w:t>XX</w:t>
+                  <w:t>XXXX</w:t>
                 </w:r>
               </w:p>
             </w:tc>
@@ -1257,6 +1257,7 @@
             </w:placeholder>
             <w:text/>
           </w:sdtPr>
+          <w:sdtEndPr/>
           <w:sdtContent>
             <w:tc>
               <w:tcPr>
@@ -1297,6 +1298,7 @@
             </w:placeholder>
             <w:text/>
           </w:sdtPr>
+          <w:sdtEndPr/>
           <w:sdtContent>
             <w:tc>
               <w:tcPr>
@@ -1338,6 +1340,7 @@
             </w:placeholder>
             <w:text/>
           </w:sdtPr>
+          <w:sdtEndPr/>
           <w:sdtContent>
             <w:tc>
               <w:tcPr>
@@ -1481,6 +1484,7 @@
             </w:placeholder>
             <w:text/>
           </w:sdtPr>
+          <w:sdtEndPr/>
           <w:sdtContent>
             <w:tc>
               <w:tcPr>
@@ -1522,6 +1526,7 @@
             </w:placeholder>
             <w:text/>
           </w:sdtPr>
+          <w:sdtEndPr/>
           <w:sdtContent>
             <w:tc>
               <w:tcPr>
@@ -1587,6 +1592,7 @@
             </w:placeholder>
             <w:text/>
           </w:sdtPr>
+          <w:sdtEndPr/>
           <w:sdtContent>
             <w:tc>
               <w:tcPr>
@@ -1662,6 +1668,7 @@
             </w:placeholder>
             <w:text/>
           </w:sdtPr>
+          <w:sdtEndPr/>
           <w:sdtContent>
             <w:tc>
               <w:tcPr>
@@ -1840,6 +1847,7 @@
               </w:placeholder>
               <w:text/>
             </w:sdtPr>
+            <w:sdtEndPr/>
             <w:sdtContent>
               <w:p>
                 <w:pPr>
@@ -1881,6 +1889,7 @@
               </w:placeholder>
               <w:text/>
             </w:sdtPr>
+            <w:sdtEndPr/>
             <w:sdtContent>
               <w:p>
                 <w:pPr>
@@ -1917,6 +1926,7 @@
             </w:placeholder>
             <w:text/>
           </w:sdtPr>
+          <w:sdtEndPr/>
           <w:sdtContent>
             <w:tc>
               <w:tcPr>
@@ -1985,6 +1995,7 @@
               </w:placeholder>
               <w:text/>
             </w:sdtPr>
+            <w:sdtEndPr/>
             <w:sdtContent>
               <w:p>
                 <w:pPr>
@@ -2026,6 +2037,7 @@
               </w:placeholder>
               <w:text/>
             </w:sdtPr>
+            <w:sdtEndPr/>
             <w:sdtContent>
               <w:p>
                 <w:pPr>
@@ -2062,6 +2074,7 @@
             </w:placeholder>
             <w:text/>
           </w:sdtPr>
+          <w:sdtEndPr/>
           <w:sdtContent>
             <w:tc>
               <w:tcPr>
@@ -2130,6 +2143,7 @@
               </w:placeholder>
               <w:text/>
             </w:sdtPr>
+            <w:sdtEndPr/>
             <w:sdtContent>
               <w:p>
                 <w:pPr>
@@ -2171,6 +2185,7 @@
               </w:placeholder>
               <w:text/>
             </w:sdtPr>
+            <w:sdtEndPr/>
             <w:sdtContent>
               <w:p>
                 <w:pPr>
@@ -2207,6 +2222,7 @@
             </w:placeholder>
             <w:text/>
           </w:sdtPr>
+          <w:sdtEndPr/>
           <w:sdtContent>
             <w:tc>
               <w:tcPr>
@@ -2300,6 +2316,7 @@
             </w:placeholder>
             <w:text/>
           </w:sdtPr>
+          <w:sdtEndPr/>
           <w:sdtContent>
             <w:tc>
               <w:tcPr>
@@ -2365,6 +2382,7 @@
             </w:placeholder>
             <w:text/>
           </w:sdtPr>
+          <w:sdtEndPr/>
           <w:sdtContent>
             <w:tc>
               <w:tcPr>
@@ -2430,6 +2448,7 @@
             </w:placeholder>
             <w:text/>
           </w:sdtPr>
+          <w:sdtEndPr/>
           <w:sdtContent>
             <w:tc>
               <w:tcPr>
@@ -2495,6 +2514,7 @@
             </w:placeholder>
             <w:text/>
           </w:sdtPr>
+          <w:sdtEndPr/>
           <w:sdtContent>
             <w:tc>
               <w:tcPr>
@@ -2558,6 +2578,7 @@
             </w:placeholder>
             <w:text/>
           </w:sdtPr>
+          <w:sdtEndPr/>
           <w:sdtContent>
             <w:tc>
               <w:tcPr>
@@ -2783,6 +2804,7 @@
           <w:showingPlcHdr/>
           <w:picture/>
         </w:sdtPr>
+        <w:sdtEndPr/>
         <w:sdtContent>
           <w:r>
             <w:rPr>
@@ -2850,6 +2872,7 @@
           <w:showingPlcHdr/>
           <w:picture/>
         </w:sdtPr>
+        <w:sdtEndPr/>
         <w:sdtContent>
           <w:r>
             <w:rPr>
@@ -3010,6 +3033,7 @@
         <w:showingPlcHdr/>
         <w:picture/>
       </w:sdtPr>
+      <w:sdtEndPr/>
       <w:sdtContent>
         <w:p>
           <w:pPr>
@@ -3095,6 +3119,7 @@
         <w:showingPlcHdr/>
         <w:picture/>
       </w:sdtPr>
+      <w:sdtEndPr/>
       <w:sdtContent>
         <w:p>
           <w:pPr>
@@ -3176,6 +3201,7 @@
           <w:showingPlcHdr/>
           <w:picture/>
         </w:sdtPr>
+        <w:sdtEndPr/>
         <w:sdtContent>
           <w:r>
             <w:rPr>
@@ -3243,6 +3269,7 @@
           <w:showingPlcHdr/>
           <w:picture/>
         </w:sdtPr>
+        <w:sdtEndPr/>
         <w:sdtContent>
           <w:r>
             <w:rPr>
@@ -3310,6 +3337,7 @@
           <w:showingPlcHdr/>
           <w:picture/>
         </w:sdtPr>
+        <w:sdtEndPr/>
         <w:sdtContent>
           <w:r>
             <w:rPr>
@@ -3377,6 +3405,7 @@
           <w:showingPlcHdr/>
           <w:picture/>
         </w:sdtPr>
+        <w:sdtEndPr/>
         <w:sdtContent>
           <w:r>
             <w:rPr>
@@ -3444,6 +3473,7 @@
           <w:showingPlcHdr/>
           <w:picture/>
         </w:sdtPr>
+        <w:sdtEndPr/>
         <w:sdtContent>
           <w:r>
             <w:rPr>
@@ -3602,6 +3632,7 @@
           <w:showingPlcHdr/>
           <w:picture/>
         </w:sdtPr>
+        <w:sdtEndPr/>
         <w:sdtContent>
           <w:r>
             <w:rPr>
@@ -3669,6 +3700,7 @@
           <w:showingPlcHdr/>
           <w:picture/>
         </w:sdtPr>
+        <w:sdtEndPr/>
         <w:sdtContent>
           <w:r>
             <w:rPr>
@@ -3726,7 +3758,209 @@
         </w:sdtContent>
       </w:sdt>
     </w:p>
+    <w:p>
+      <w:pPr>
+        <w:jc w:val="center"/>
+      </w:pPr>
+      <w:sdt>
+        <w:sdtPr>
+          <w:id w:val="-517697533"/>
+          <w:showingPlcHdr/>
+          <w:picture/>
+        </w:sdtPr>
+        <w:sdtContent>
+          <w:r>
+            <w:rPr>
+              <w:noProof/>
+            </w:rPr>
+            <w:drawing>
+              <wp:inline distT="0" distB="0" distL="0" distR="0" wp14:anchorId="4F6D2453" wp14:editId="29175D52">
+                <wp:extent cx="3985146" cy="3985146"/>
+                <wp:effectExtent l="0" t="0" r="0" b="0"/>
+                <wp:docPr id="8" name="Billede 10"/>
+                <wp:cNvGraphicFramePr>
+                  <a:graphicFrameLocks xmlns:a="http://schemas.openxmlformats.org/drawingml/2006/main" noChangeAspect="1"/>
+                </wp:cNvGraphicFramePr>
+                <a:graphic xmlns:a="http://schemas.openxmlformats.org/drawingml/2006/main">
+                  <a:graphicData uri="http://schemas.openxmlformats.org/drawingml/2006/picture">
+                    <pic:pic xmlns:pic="http://schemas.openxmlformats.org/drawingml/2006/picture">
+                      <pic:nvPicPr>
+                        <pic:cNvPr id="0" name="Picture 10"/>
+                        <pic:cNvPicPr>
+                          <a:picLocks noChangeAspect="1" noChangeArrowheads="1"/>
+                        </pic:cNvPicPr>
+                      </pic:nvPicPr>
+                      <pic:blipFill>
+                        <a:blip r:embed="rId8">
+                          <a:extLst>
+                            <a:ext uri="{28A0092B-C50C-407E-A947-70E740481C1C}">
+                              <a14:useLocalDpi xmlns:a14="http://schemas.microsoft.com/office/drawing/2010/main" val="0"/>
+                            </a:ext>
+                          </a:extLst>
+                        </a:blip>
+                        <a:srcRect/>
+                        <a:stretch>
+                          <a:fillRect/>
+                        </a:stretch>
+                      </pic:blipFill>
+                      <pic:spPr bwMode="auto">
+                        <a:xfrm>
+                          <a:off x="0" y="0"/>
+                          <a:ext cx="3992221" cy="3992221"/>
+                        </a:xfrm>
+                        <a:prstGeom prst="rect">
+                          <a:avLst/>
+                        </a:prstGeom>
+                        <a:noFill/>
+                        <a:ln>
+                          <a:noFill/>
+                        </a:ln>
+                      </pic:spPr>
+                    </pic:pic>
+                  </a:graphicData>
+                </a:graphic>
+              </wp:inline>
+            </w:drawing>
+          </w:r>
+        </w:sdtContent>
+      </w:sdt>
+    </w:p>
+    <w:p>
+      <w:pPr>
+        <w:jc w:val="center"/>
+      </w:pPr>
+      <w:sdt>
+        <w:sdtPr>
+          <w:id w:val="824397225"/>
+          <w:showingPlcHdr/>
+          <w:picture/>
+        </w:sdtPr>
+        <w:sdtContent>
+          <w:r>
+            <w:rPr>
+              <w:noProof/>
+            </w:rPr>
+            <w:drawing>
+              <wp:inline distT="0" distB="0" distL="0" distR="0" wp14:anchorId="0063CC1D" wp14:editId="0F9A264A">
+                <wp:extent cx="3985146" cy="3985146"/>
+                <wp:effectExtent l="0" t="0" r="0" b="0"/>
+                <wp:docPr id="11" name="Billede 10"/>
+                <wp:cNvGraphicFramePr>
+                  <a:graphicFrameLocks xmlns:a="http://schemas.openxmlformats.org/drawingml/2006/main" noChangeAspect="1"/>
+                </wp:cNvGraphicFramePr>
+                <a:graphic xmlns:a="http://schemas.openxmlformats.org/drawingml/2006/main">
+                  <a:graphicData uri="http://schemas.openxmlformats.org/drawingml/2006/picture">
+                    <pic:pic xmlns:pic="http://schemas.openxmlformats.org/drawingml/2006/picture">
+                      <pic:nvPicPr>
+                        <pic:cNvPr id="0" name="Picture 10"/>
+                        <pic:cNvPicPr>
+                          <a:picLocks noChangeAspect="1" noChangeArrowheads="1"/>
+                        </pic:cNvPicPr>
+                      </pic:nvPicPr>
+                      <pic:blipFill>
+                        <a:blip r:embed="rId8">
+                          <a:extLst>
+                            <a:ext uri="{28A0092B-C50C-407E-A947-70E740481C1C}">
+                              <a14:useLocalDpi xmlns:a14="http://schemas.microsoft.com/office/drawing/2010/main" val="0"/>
+                            </a:ext>
+                          </a:extLst>
+                        </a:blip>
+                        <a:srcRect/>
+                        <a:stretch>
+                          <a:fillRect/>
+                        </a:stretch>
+                      </pic:blipFill>
+                      <pic:spPr bwMode="auto">
+                        <a:xfrm>
+                          <a:off x="0" y="0"/>
+                          <a:ext cx="3992221" cy="3992221"/>
+                        </a:xfrm>
+                        <a:prstGeom prst="rect">
+                          <a:avLst/>
+                        </a:prstGeom>
+                        <a:noFill/>
+                        <a:ln>
+                          <a:noFill/>
+                        </a:ln>
+                      </pic:spPr>
+                    </pic:pic>
+                  </a:graphicData>
+                </a:graphic>
+              </wp:inline>
+            </w:drawing>
+          </w:r>
+        </w:sdtContent>
+      </w:sdt>
+    </w:p>
     <w:p/>
+    <w:p/>
+    <w:p>
+      <w:pPr>
+        <w:jc w:val="center"/>
+      </w:pPr>
+      <w:sdt>
+        <w:sdtPr>
+          <w:id w:val="1333251234"/>
+          <w:showingPlcHdr/>
+          <w:picture/>
+        </w:sdtPr>
+        <w:sdtContent>
+          <w:r>
+            <w:rPr>
+              <w:noProof/>
+            </w:rPr>
+            <w:drawing>
+              <wp:inline distT="0" distB="0" distL="0" distR="0" wp14:anchorId="2E46ACA6" wp14:editId="685A2F2C">
+                <wp:extent cx="3985146" cy="3985146"/>
+                <wp:effectExtent l="0" t="0" r="0" b="0"/>
+                <wp:docPr id="12" name="Billede 10"/>
+                <wp:cNvGraphicFramePr>
+                  <a:graphicFrameLocks xmlns:a="http://schemas.openxmlformats.org/drawingml/2006/main" noChangeAspect="1"/>
+                </wp:cNvGraphicFramePr>
+                <a:graphic xmlns:a="http://schemas.openxmlformats.org/drawingml/2006/main">
+                  <a:graphicData uri="http://schemas.openxmlformats.org/drawingml/2006/picture">
+                    <pic:pic xmlns:pic="http://schemas.openxmlformats.org/drawingml/2006/picture">
+                      <pic:nvPicPr>
+                        <pic:cNvPr id="0" name="Picture 10"/>
+                        <pic:cNvPicPr>
+                          <a:picLocks noChangeAspect="1" noChangeArrowheads="1"/>
+                        </pic:cNvPicPr>
+                      </pic:nvPicPr>
+                      <pic:blipFill>
+                        <a:blip r:embed="rId8">
+                          <a:extLst>
+                            <a:ext uri="{28A0092B-C50C-407E-A947-70E740481C1C}">
+                              <a14:useLocalDpi xmlns:a14="http://schemas.microsoft.com/office/drawing/2010/main" val="0"/>
+                            </a:ext>
+                          </a:extLst>
+                        </a:blip>
+                        <a:srcRect/>
+                        <a:stretch>
+                          <a:fillRect/>
+                        </a:stretch>
+                      </pic:blipFill>
+                      <pic:spPr bwMode="auto">
+                        <a:xfrm>
+                          <a:off x="0" y="0"/>
+                          <a:ext cx="3992221" cy="3992221"/>
+                        </a:xfrm>
+                        <a:prstGeom prst="rect">
+                          <a:avLst/>
+                        </a:prstGeom>
+                        <a:noFill/>
+                        <a:ln>
+                          <a:noFill/>
+                        </a:ln>
+                      </pic:spPr>
+                    </pic:pic>
+                  </a:graphicData>
+                </a:graphic>
+              </wp:inline>
+            </w:drawing>
+          </w:r>
+        </w:sdtContent>
+      </w:sdt>
+    </w:p>
     <w:p/>
     <w:p/>
     <w:p>
@@ -3746,85 +3980,7 @@
         <mc:AlternateContent>
           <mc:Choice Requires="wps">
             <w:drawing>
-              <wp:anchor distT="0" distB="0" distL="114300" distR="114300" simplePos="0" relativeHeight="251672576" behindDoc="0" locked="0" layoutInCell="1" allowOverlap="1" wp14:anchorId="051F4E7D" wp14:editId="1D12C7BC">
-                <wp:simplePos x="0" y="0"/>
-                <wp:positionH relativeFrom="column">
-                  <wp:posOffset>0</wp:posOffset>
-                </wp:positionH>
-                <wp:positionV relativeFrom="paragraph">
-                  <wp:posOffset>-635</wp:posOffset>
-                </wp:positionV>
-                <wp:extent cx="1801505" cy="109182"/>
-                <wp:effectExtent l="0" t="0" r="27305" b="24765"/>
-                <wp:wrapNone/>
-                <wp:docPr id="22" name="Rektangel: afrundede hjørner 22"/>
-                <wp:cNvGraphicFramePr/>
-                <a:graphic xmlns:a="http://schemas.openxmlformats.org/drawingml/2006/main">
-                  <a:graphicData uri="http://schemas.microsoft.com/office/word/2010/wordprocessingShape">
-                    <wps:wsp>
-                      <wps:cNvSpPr/>
-                      <wps:spPr>
-                        <a:xfrm>
-                          <a:off x="0" y="0"/>
-                          <a:ext cx="1801505" cy="109182"/>
-                        </a:xfrm>
-                        <a:prstGeom prst="roundRect">
-                          <a:avLst/>
-                        </a:prstGeom>
-                        <a:solidFill>
-                          <a:srgbClr val="00B0F0"/>
-                        </a:solidFill>
-                        <a:ln>
-                          <a:solidFill>
-                            <a:srgbClr val="00B0F0"/>
-                          </a:solidFill>
-                        </a:ln>
-                      </wps:spPr>
-                      <wps:style>
-                        <a:lnRef idx="2">
-                          <a:schemeClr val="accent1">
-                            <a:shade val="50000"/>
-                          </a:schemeClr>
-                        </a:lnRef>
-                        <a:fillRef idx="1">
-                          <a:schemeClr val="accent1"/>
-                        </a:fillRef>
-                        <a:effectRef idx="0">
-                          <a:schemeClr val="accent1"/>
-                        </a:effectRef>
-                        <a:fontRef idx="minor">
-                          <a:schemeClr val="lt1"/>
-                        </a:fontRef>
-                      </wps:style>
-                      <wps:bodyPr rot="0" spcFirstLastPara="0" vertOverflow="overflow" horzOverflow="overflow" vert="horz" wrap="square" lIns="91440" tIns="45720" rIns="91440" bIns="45720" numCol="1" spcCol="0" rtlCol="0" fromWordArt="0" anchor="ctr" anchorCtr="0" forceAA="0" compatLnSpc="1">
-                        <a:prstTxWarp prst="textNoShape">
-                          <a:avLst/>
-                        </a:prstTxWarp>
-                        <a:noAutofit/>
-                      </wps:bodyPr>
-                    </wps:wsp>
-                  </a:graphicData>
-                </a:graphic>
-              </wp:anchor>
-            </w:drawing>
-          </mc:Choice>
-          <mc:Fallback>
-            <w:pict>
-              <v:roundrect w14:anchorId="20738AD6" id="Rektangel: afrundede hjørner 22" o:spid="_x0000_s1026" style="position:absolute;margin-left:0;margin-top:-.05pt;width:141.85pt;height:8.6pt;z-index:251672576;visibility:visible;mso-wrap-style:square;mso-wrap-distance-left:9pt;mso-wrap-distance-top:0;mso-wrap-distance-right:9pt;mso-wrap-distance-bottom:0;mso-position-horizontal:absolute;mso-position-horizontal-relative:text;mso-position-vertical:absolute;mso-position-vertical-relative:text;v-text-anchor:middle" arcsize="10923f" o:gfxdata="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" fillcolor="#00b0f0" strokecolor="#00b0f0" strokeweight="1pt">
-                <v:stroke joinstyle="miter"/>
-              </v:roundrect>
-            </w:pict>
-          </mc:Fallback>
-        </mc:AlternateContent>
-      </w:r>
-      <w:r>
-        <w:rPr>
-          <w:noProof/>
-        </w:rPr>
-        <mc:AlternateContent>
-          <mc:Choice Requires="wps">
-            <w:drawing>
-              <wp:anchor distT="0" distB="0" distL="114300" distR="114300" simplePos="0" relativeHeight="251676672" behindDoc="0" locked="0" layoutInCell="1" allowOverlap="1" wp14:anchorId="37FA39D4" wp14:editId="158958F4">
+              <wp:anchor distT="0" distB="0" distL="114300" distR="114300" simplePos="0" relativeHeight="251686912" behindDoc="0" locked="0" layoutInCell="1" allowOverlap="1" wp14:anchorId="12F4CAF0" wp14:editId="541A1BF3">
                 <wp:simplePos x="0" y="0"/>
                 <wp:positionH relativeFrom="column">
                   <wp:posOffset>0</wp:posOffset>
@@ -3888,7 +4044,7 @@
           </mc:Choice>
           <mc:Fallback>
             <w:pict>
-              <v:roundrect w14:anchorId="7068E057" id="Rektangel: afrundede hjørner 24" o:spid="_x0000_s1026" style="position:absolute;margin-left:0;margin-top:-.05pt;width:141.85pt;height:8.6pt;z-index:251676672;visibility:visible;mso-wrap-style:square;mso-wrap-distance-left:9pt;mso-wrap-distance-top:0;mso-wrap-distance-right:9pt;mso-wrap-distance-bottom:0;mso-position-horizontal:absolute;mso-position-horizontal-relative:text;mso-position-vertical:absolute;mso-position-vertical-relative:text;v-text-anchor:middle" arcsize="10923f" o:gfxdata="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" fillcolor="#00b0f0" strokecolor="#00b0f0" strokeweight="1pt">
+              <v:roundrect w14:anchorId="3E64478D" id="Rektangel: afrundede hjørner 24" o:spid="_x0000_s1026" style="position:absolute;margin-left:0;margin-top:-.05pt;width:141.85pt;height:8.6pt;z-index:251686912;visibility:visible;mso-wrap-style:square;mso-wrap-distance-left:9pt;mso-wrap-distance-top:0;mso-wrap-distance-right:9pt;mso-wrap-distance-bottom:0;mso-position-horizontal:absolute;mso-position-horizontal-relative:text;mso-position-vertical:absolute;mso-position-vertical-relative:text;v-text-anchor:middle" arcsize="10923f" o:gfxdata="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" fillcolor="#00b0f0" strokecolor="#00b0f0" strokeweight="1pt">
                 <v:stroke joinstyle="miter"/>
               </v:roundrect>
             </w:pict>
@@ -3896,6 +4052,141 @@
         </mc:AlternateContent>
       </w:r>
     </w:p>
+    <w:p>
+      <w:pPr>
+        <w:jc w:val="center"/>
+      </w:pPr>
+      <w:sdt>
+        <w:sdtPr>
+          <w:id w:val="1434790087"/>
+          <w:showingPlcHdr/>
+          <w:picture/>
+        </w:sdtPr>
+        <w:sdtContent>
+          <w:r>
+            <w:rPr>
+              <w:noProof/>
+            </w:rPr>
+            <w:drawing>
+              <wp:inline distT="0" distB="0" distL="0" distR="0" wp14:anchorId="782BC78F" wp14:editId="433E94A3">
+                <wp:extent cx="3684895" cy="3684895"/>
+                <wp:effectExtent l="0" t="0" r="0" b="0"/>
+                <wp:docPr id="15" name="Billede 10"/>
+                <wp:cNvGraphicFramePr>
+                  <a:graphicFrameLocks xmlns:a="http://schemas.openxmlformats.org/drawingml/2006/main" noChangeAspect="1"/>
+                </wp:cNvGraphicFramePr>
+                <a:graphic xmlns:a="http://schemas.openxmlformats.org/drawingml/2006/main">
+                  <a:graphicData uri="http://schemas.openxmlformats.org/drawingml/2006/picture">
+                    <pic:pic xmlns:pic="http://schemas.openxmlformats.org/drawingml/2006/picture">
+                      <pic:nvPicPr>
+                        <pic:cNvPr id="0" name="Picture 10"/>
+                        <pic:cNvPicPr>
+                          <a:picLocks noChangeAspect="1" noChangeArrowheads="1"/>
+                        </pic:cNvPicPr>
+                      </pic:nvPicPr>
+                      <pic:blipFill>
+                        <a:blip r:embed="rId8">
+                          <a:extLst>
+                            <a:ext uri="{28A0092B-C50C-407E-A947-70E740481C1C}">
+                              <a14:useLocalDpi xmlns:a14="http://schemas.microsoft.com/office/drawing/2010/main" val="0"/>
+                            </a:ext>
+                          </a:extLst>
+                        </a:blip>
+                        <a:srcRect/>
+                        <a:stretch>
+                          <a:fillRect/>
+                        </a:stretch>
+                      </pic:blipFill>
+                      <pic:spPr bwMode="auto">
+                        <a:xfrm>
+                          <a:off x="0" y="0"/>
+                          <a:ext cx="3696786" cy="3696786"/>
+                        </a:xfrm>
+                        <a:prstGeom prst="rect">
+                          <a:avLst/>
+                        </a:prstGeom>
+                        <a:noFill/>
+                        <a:ln>
+                          <a:noFill/>
+                        </a:ln>
+                      </pic:spPr>
+                    </pic:pic>
+                  </a:graphicData>
+                </a:graphic>
+              </wp:inline>
+            </w:drawing>
+          </w:r>
+        </w:sdtContent>
+      </w:sdt>
+    </w:p>
+    <w:p>
+      <w:pPr>
+        <w:jc w:val="center"/>
+      </w:pPr>
+      <w:sdt>
+        <w:sdtPr>
+          <w:id w:val="-1546751361"/>
+          <w:showingPlcHdr/>
+          <w:picture/>
+        </w:sdtPr>
+        <w:sdtContent>
+          <w:r>
+            <w:rPr>
+              <w:noProof/>
+            </w:rPr>
+            <w:drawing>
+              <wp:inline distT="0" distB="0" distL="0" distR="0" wp14:anchorId="352AC1D5" wp14:editId="0AE8AD88">
+                <wp:extent cx="3630304" cy="3630304"/>
+                <wp:effectExtent l="0" t="0" r="8255" b="8255"/>
+                <wp:docPr id="16" name="Billede 10"/>
+                <wp:cNvGraphicFramePr>
+                  <a:graphicFrameLocks xmlns:a="http://schemas.openxmlformats.org/drawingml/2006/main" noChangeAspect="1"/>
+                </wp:cNvGraphicFramePr>
+                <a:graphic xmlns:a="http://schemas.openxmlformats.org/drawingml/2006/main">
+                  <a:graphicData uri="http://schemas.openxmlformats.org/drawingml/2006/picture">
+                    <pic:pic xmlns:pic="http://schemas.openxmlformats.org/drawingml/2006/picture">
+                      <pic:nvPicPr>
+                        <pic:cNvPr id="0" name="Picture 10"/>
+                        <pic:cNvPicPr>
+                          <a:picLocks noChangeAspect="1" noChangeArrowheads="1"/>
+                        </pic:cNvPicPr>
+                      </pic:nvPicPr>
+                      <pic:blipFill>
+                        <a:blip r:embed="rId8">
+                          <a:extLst>
+                            <a:ext uri="{28A0092B-C50C-407E-A947-70E740481C1C}">
+                              <a14:useLocalDpi xmlns:a14="http://schemas.microsoft.com/office/drawing/2010/main" val="0"/>
+                            </a:ext>
+                          </a:extLst>
+                        </a:blip>
+                        <a:srcRect/>
+                        <a:stretch>
+                          <a:fillRect/>
+                        </a:stretch>
+                      </pic:blipFill>
+                      <pic:spPr bwMode="auto">
+                        <a:xfrm>
+                          <a:off x="0" y="0"/>
+                          <a:ext cx="3643301" cy="3643301"/>
+                        </a:xfrm>
+                        <a:prstGeom prst="rect">
+                          <a:avLst/>
+                        </a:prstGeom>
+                        <a:noFill/>
+                        <a:ln>
+                          <a:noFill/>
+                        </a:ln>
+                      </pic:spPr>
+                    </pic:pic>
+                  </a:graphicData>
+                </a:graphic>
+              </wp:inline>
+            </w:drawing>
+          </w:r>
+        </w:sdtContent>
+      </w:sdt>
+    </w:p>
+    <w:p/>
     <w:sectPr>
       <w:headerReference w:type="default" r:id="rId9"/>
       <w:footerReference w:type="default" r:id="rId10"/>
@@ -5552,12 +5843,14 @@
     <w:rsid w:val="009E79A3"/>
     <w:rsid w:val="009F2593"/>
     <w:rsid w:val="00AF5CA9"/>
+    <w:rsid w:val="00B0251B"/>
     <w:rsid w:val="00B46E84"/>
     <w:rsid w:val="00D01038"/>
     <w:rsid w:val="00DE3CFD"/>
     <w:rsid w:val="00E50DA8"/>
     <w:rsid w:val="00E919D2"/>
     <w:rsid w:val="00EB3F0B"/>
+    <w:rsid w:val="00FC4D10"/>
     <w:rsid w:val="00FF029D"/>
   </w:rsids>
   <m:mathPr>
@@ -6017,26 +6310,6 @@
       <w:color w:val="808080"/>
     </w:rPr>
   </w:style>
-  <w:style w:type="paragraph" w:customStyle="1" w:styleId="D1E379031FBF437AB28FD88495AFBF93">
-    <w:name w:val="D1E379031FBF437AB28FD88495AFBF93"/>
-    <w:rsid w:val="00286870"/>
-  </w:style>
-  <w:style w:type="paragraph" w:customStyle="1" w:styleId="8AA540719C8141FA979EF7350D793E08">
-    <w:name w:val="8AA540719C8141FA979EF7350D793E08"/>
-    <w:rsid w:val="00286870"/>
-  </w:style>
-  <w:style w:type="paragraph" w:customStyle="1" w:styleId="F7EC324265A6435F98E119DFD9404799">
-    <w:name w:val="F7EC324265A6435F98E119DFD9404799"/>
-    <w:rsid w:val="00286870"/>
-  </w:style>
-  <w:style w:type="paragraph" w:customStyle="1" w:styleId="DF15A42E72544DB68377CF3FE663ABF1">
-    <w:name w:val="DF15A42E72544DB68377CF3FE663ABF1"/>
-    <w:rsid w:val="00286870"/>
-  </w:style>
-  <w:style w:type="paragraph" w:customStyle="1" w:styleId="7F9F084363E04221A7A469B7B81B2C92">
-    <w:name w:val="7F9F084363E04221A7A469B7B81B2C92"/>
-    <w:rsid w:val="00286870"/>
-  </w:style>
   <w:style w:type="paragraph" w:customStyle="1" w:styleId="A8F4D4EC77F847E29F1DDD7B890B542F">
     <w:name w:val="A8F4D4EC77F847E29F1DDD7B890B542F"/>
     <w:rsid w:val="00286870"/>
@@ -6077,36 +6350,12 @@
     <w:name w:val="D853FA3A08034ACC863381FAF643284C"/>
     <w:rsid w:val="00286870"/>
   </w:style>
-  <w:style w:type="paragraph" w:customStyle="1" w:styleId="4D05D0AB5AE1495CA441EA0C6FCE16B3">
-    <w:name w:val="4D05D0AB5AE1495CA441EA0C6FCE16B3"/>
-    <w:rsid w:val="00286870"/>
-  </w:style>
-  <w:style w:type="paragraph" w:customStyle="1" w:styleId="24C33BF6110143059B8883AFBEBD7EC0">
-    <w:name w:val="24C33BF6110143059B8883AFBEBD7EC0"/>
-    <w:rsid w:val="00286870"/>
-  </w:style>
-  <w:style w:type="paragraph" w:customStyle="1" w:styleId="20F88100F6D4491A994583E084F5478D">
-    <w:name w:val="20F88100F6D4491A994583E084F5478D"/>
-    <w:rsid w:val="00286870"/>
-  </w:style>
-  <w:style w:type="paragraph" w:customStyle="1" w:styleId="08CC8F741C29476C9476291EFFB05C80">
-    <w:name w:val="08CC8F741C29476C9476291EFFB05C80"/>
-    <w:rsid w:val="00286870"/>
-  </w:style>
   <w:style w:type="paragraph" w:customStyle="1" w:styleId="93EDC5DD10534112BF843DC685D548B9">
     <w:name w:val="93EDC5DD10534112BF843DC685D548B9"/>
     <w:rsid w:val="00286870"/>
   </w:style>
-  <w:style w:type="paragraph" w:customStyle="1" w:styleId="4F8E0E8FF3E04D70B5FC223CE44574EF">
-    <w:name w:val="4F8E0E8FF3E04D70B5FC223CE44574EF"/>
-    <w:rsid w:val="00286870"/>
-  </w:style>
   <w:style w:type="paragraph" w:customStyle="1" w:styleId="7C3E6D031C0349FE919280E701FDDB3B">
     <w:name w:val="7C3E6D031C0349FE919280E701FDDB3B"/>
-    <w:rsid w:val="00286870"/>
-  </w:style>
-  <w:style w:type="paragraph" w:customStyle="1" w:styleId="252898C9701040C38E503D4F7AB77CAE">
-    <w:name w:val="252898C9701040C38E503D4F7AB77CAE"/>
     <w:rsid w:val="00286870"/>
   </w:style>
   <w:style w:type="paragraph" w:customStyle="1" w:styleId="98C65CE48E75495F991BFFCDB806793B">
@@ -6117,92 +6366,12 @@
     <w:name w:val="76F4E14BCC704C84884D6A5C87306DB3"/>
     <w:rsid w:val="00286870"/>
   </w:style>
-  <w:style w:type="paragraph" w:customStyle="1" w:styleId="404E24DDE6C24A2291A5FD2267BE576C">
-    <w:name w:val="404E24DDE6C24A2291A5FD2267BE576C"/>
-    <w:rsid w:val="00286870"/>
-  </w:style>
-  <w:style w:type="paragraph" w:customStyle="1" w:styleId="1605210E8664439E88264CBF3B08CB45">
-    <w:name w:val="1605210E8664439E88264CBF3B08CB45"/>
-    <w:rsid w:val="00286870"/>
-  </w:style>
-  <w:style w:type="paragraph" w:customStyle="1" w:styleId="69B4E512899342A0A079303259B6CC7A">
-    <w:name w:val="69B4E512899342A0A079303259B6CC7A"/>
-    <w:rsid w:val="00286870"/>
-  </w:style>
-  <w:style w:type="paragraph" w:customStyle="1" w:styleId="03A4160899A8400087F1012BA50B078F">
-    <w:name w:val="03A4160899A8400087F1012BA50B078F"/>
-    <w:rsid w:val="00286870"/>
-  </w:style>
-  <w:style w:type="paragraph" w:customStyle="1" w:styleId="BE9C4C3D19244F0D9492BAA5C5053AAC">
-    <w:name w:val="BE9C4C3D19244F0D9492BAA5C5053AAC"/>
-    <w:rsid w:val="00286870"/>
-  </w:style>
-  <w:style w:type="paragraph" w:customStyle="1" w:styleId="8B5D28F14F5A4757BC014DB8A3206843">
-    <w:name w:val="8B5D28F14F5A4757BC014DB8A3206843"/>
-    <w:rsid w:val="00286870"/>
-  </w:style>
-  <w:style w:type="paragraph" w:customStyle="1" w:styleId="5440E7BB37454A2C9B06D6C65FC0941D">
-    <w:name w:val="5440E7BB37454A2C9B06D6C65FC0941D"/>
-    <w:rsid w:val="00286870"/>
-  </w:style>
-  <w:style w:type="paragraph" w:customStyle="1" w:styleId="64FCCCBF189F4BF688ADB700A0954768">
-    <w:name w:val="64FCCCBF189F4BF688ADB700A0954768"/>
-    <w:rsid w:val="00286870"/>
-  </w:style>
-  <w:style w:type="paragraph" w:customStyle="1" w:styleId="52D918ACA5174E7D9CF1A7DAC38BCE78">
-    <w:name w:val="52D918ACA5174E7D9CF1A7DAC38BCE78"/>
-    <w:rsid w:val="00286870"/>
-  </w:style>
-  <w:style w:type="paragraph" w:customStyle="1" w:styleId="3D86FA6F59474D8F988A5908B978255C">
-    <w:name w:val="3D86FA6F59474D8F988A5908B978255C"/>
-    <w:rsid w:val="00286870"/>
-  </w:style>
-  <w:style w:type="paragraph" w:customStyle="1" w:styleId="B6F81E37E16740898E3802B0BC27689A">
-    <w:name w:val="B6F81E37E16740898E3802B0BC27689A"/>
-    <w:rsid w:val="00286870"/>
-  </w:style>
-  <w:style w:type="paragraph" w:customStyle="1" w:styleId="EADC9446BF694746A9F3F3CFB4203EBE">
-    <w:name w:val="EADC9446BF694746A9F3F3CFB4203EBE"/>
-    <w:rsid w:val="00286870"/>
-  </w:style>
-  <w:style w:type="paragraph" w:customStyle="1" w:styleId="93539EF87F3342AAAA17ED3AE038BC3C">
-    <w:name w:val="93539EF87F3342AAAA17ED3AE038BC3C"/>
-    <w:rsid w:val="00286870"/>
-  </w:style>
   <w:style w:type="paragraph" w:customStyle="1" w:styleId="DF7DABB21BD04CED94697DFF02B03D14">
     <w:name w:val="DF7DABB21BD04CED94697DFF02B03D14"/>
     <w:rsid w:val="00286870"/>
   </w:style>
   <w:style w:type="paragraph" w:customStyle="1" w:styleId="3238F9B1423D4F92818BAD1FC572CE4B">
     <w:name w:val="3238F9B1423D4F92818BAD1FC572CE4B"/>
-    <w:rsid w:val="00286870"/>
-  </w:style>
-  <w:style w:type="paragraph" w:customStyle="1" w:styleId="F3675F5189C9418B8F3DA60F577E7107">
-    <w:name w:val="F3675F5189C9418B8F3DA60F577E7107"/>
-    <w:rsid w:val="00286870"/>
-  </w:style>
-  <w:style w:type="paragraph" w:customStyle="1" w:styleId="940CEA65A95C4A5FB6F430597F9E42FB">
-    <w:name w:val="940CEA65A95C4A5FB6F430597F9E42FB"/>
-    <w:rsid w:val="00810FC5"/>
-  </w:style>
-  <w:style w:type="paragraph" w:customStyle="1" w:styleId="2AE22B92ECF941119B65C51819E4FBF6">
-    <w:name w:val="2AE22B92ECF941119B65C51819E4FBF6"/>
-    <w:rsid w:val="00810FC5"/>
-  </w:style>
-  <w:style w:type="paragraph" w:customStyle="1" w:styleId="8C7AB4EDAE614CCCAB260054536F8831">
-    <w:name w:val="8C7AB4EDAE614CCCAB260054536F8831"/>
-    <w:rsid w:val="00810FC5"/>
-  </w:style>
-  <w:style w:type="paragraph" w:customStyle="1" w:styleId="7BAD2AF5B0AD4B4E9746EEF238849E11">
-    <w:name w:val="7BAD2AF5B0AD4B4E9746EEF238849E11"/>
-    <w:rsid w:val="00810FC5"/>
-  </w:style>
-  <w:style w:type="paragraph" w:customStyle="1" w:styleId="D2401B1EC9F14E30BDF39A136BBC932D">
-    <w:name w:val="D2401B1EC9F14E30BDF39A136BBC932D"/>
-    <w:rsid w:val="00810FC5"/>
-  </w:style>
-  <w:style w:type="paragraph" w:customStyle="1" w:styleId="CB330C3CB6274979A410A66527E41F7F">
-    <w:name w:val="CB330C3CB6274979A410A66527E41F7F"/>
     <w:rsid w:val="00286870"/>
   </w:style>
   <w:style w:type="paragraph" w:customStyle="1" w:styleId="34E6F6CB899145B08DAB862277AD615F">

</xml_diff>

<commit_message>
Ændringer til template og fresmsøgning af billeder. Håndtere exceptions, og muliggøre det at lave en fortløbelig version er næste trin
</commit_message>
<xml_diff>
--- a/Patienter/Templates/Mandibel/Informationstabel, Mandibel - template.docx
+++ b/Patienter/Templates/Mandibel/Informationstabel, Mandibel - template.docx
@@ -3828,6 +3828,164 @@
         </w:sdtContent>
       </w:sdt>
     </w:p>
+    <w:p>
+      <w:pPr>
+        <w:pStyle w:val="Overskrift1"/>
+      </w:pPr>
+      <w:r>
+        <w:lastRenderedPageBreak/>
+        <w:t>Osteotomi</w:t>
+      </w:r>
+    </w:p>
+    <w:p>
+      <w:r>
+        <w:rPr>
+          <w:noProof/>
+        </w:rPr>
+        <mc:AlternateContent>
+          <mc:Choice Requires="wps">
+            <w:drawing>
+              <wp:anchor distT="0" distB="0" distL="114300" distR="114300" simplePos="0" relativeHeight="251691008" behindDoc="0" locked="0" layoutInCell="1" allowOverlap="1" wp14:anchorId="21216978" wp14:editId="19D7F4D1">
+                <wp:simplePos x="0" y="0"/>
+                <wp:positionH relativeFrom="column">
+                  <wp:posOffset>0</wp:posOffset>
+                </wp:positionH>
+                <wp:positionV relativeFrom="paragraph">
+                  <wp:posOffset>-635</wp:posOffset>
+                </wp:positionV>
+                <wp:extent cx="1801505" cy="109182"/>
+                <wp:effectExtent l="0" t="0" r="27305" b="24765"/>
+                <wp:wrapNone/>
+                <wp:docPr id="14" name="Rektangel: afrundede hjørner 14"/>
+                <wp:cNvGraphicFramePr/>
+                <a:graphic xmlns:a="http://schemas.openxmlformats.org/drawingml/2006/main">
+                  <a:graphicData uri="http://schemas.microsoft.com/office/word/2010/wordprocessingShape">
+                    <wps:wsp>
+                      <wps:cNvSpPr/>
+                      <wps:spPr>
+                        <a:xfrm>
+                          <a:off x="0" y="0"/>
+                          <a:ext cx="1801505" cy="109182"/>
+                        </a:xfrm>
+                        <a:prstGeom prst="roundRect">
+                          <a:avLst/>
+                        </a:prstGeom>
+                        <a:solidFill>
+                          <a:srgbClr val="00B0F0"/>
+                        </a:solidFill>
+                        <a:ln>
+                          <a:solidFill>
+                            <a:srgbClr val="00B0F0"/>
+                          </a:solidFill>
+                        </a:ln>
+                      </wps:spPr>
+                      <wps:style>
+                        <a:lnRef idx="2">
+                          <a:schemeClr val="accent1">
+                            <a:shade val="50000"/>
+                          </a:schemeClr>
+                        </a:lnRef>
+                        <a:fillRef idx="1">
+                          <a:schemeClr val="accent1"/>
+                        </a:fillRef>
+                        <a:effectRef idx="0">
+                          <a:schemeClr val="accent1"/>
+                        </a:effectRef>
+                        <a:fontRef idx="minor">
+                          <a:schemeClr val="lt1"/>
+                        </a:fontRef>
+                      </wps:style>
+                      <wps:bodyPr rot="0" spcFirstLastPara="0" vertOverflow="overflow" horzOverflow="overflow" vert="horz" wrap="square" lIns="91440" tIns="45720" rIns="91440" bIns="45720" numCol="1" spcCol="0" rtlCol="0" fromWordArt="0" anchor="ctr" anchorCtr="0" forceAA="0" compatLnSpc="1">
+                        <a:prstTxWarp prst="textNoShape">
+                          <a:avLst/>
+                        </a:prstTxWarp>
+                        <a:noAutofit/>
+                      </wps:bodyPr>
+                    </wps:wsp>
+                  </a:graphicData>
+                </a:graphic>
+              </wp:anchor>
+            </w:drawing>
+          </mc:Choice>
+          <mc:Fallback>
+            <w:pict>
+              <v:roundrect w14:anchorId="34756E1A" id="Rektangel: afrundede hjørner 14" o:spid="_x0000_s1026" style="position:absolute;margin-left:0;margin-top:-.05pt;width:141.85pt;height:8.6pt;z-index:251691008;visibility:visible;mso-wrap-style:square;mso-wrap-distance-left:9pt;mso-wrap-distance-top:0;mso-wrap-distance-right:9pt;mso-wrap-distance-bottom:0;mso-position-horizontal:absolute;mso-position-horizontal-relative:text;mso-position-vertical:absolute;mso-position-vertical-relative:text;v-text-anchor:middle" arcsize="10923f" o:gfxdata="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" fillcolor="#00b0f0" strokecolor="#00b0f0" strokeweight="1pt">
+                <v:stroke joinstyle="miter"/>
+              </v:roundrect>
+            </w:pict>
+          </mc:Fallback>
+        </mc:AlternateContent>
+      </w:r>
+    </w:p>
+    <w:sdt>
+      <w:sdtPr>
+        <w:alias w:val="Osteotomy1"/>
+        <w:tag w:val="Osteotomy1"/>
+        <w:id w:val="1706451287"/>
+        <w:showingPlcHdr/>
+        <w:picture/>
+      </w:sdtPr>
+      <w:sdtContent>
+        <w:p>
+          <w:pPr>
+            <w:jc w:val="center"/>
+          </w:pPr>
+          <w:r>
+            <w:rPr>
+              <w:noProof/>
+            </w:rPr>
+            <w:drawing>
+              <wp:inline distT="0" distB="0" distL="0" distR="0" wp14:anchorId="16F5A8C6" wp14:editId="62C2128E">
+                <wp:extent cx="3725838" cy="3725838"/>
+                <wp:effectExtent l="0" t="0" r="8255" b="8255"/>
+                <wp:docPr id="18" name="Billede 1"/>
+                <wp:cNvGraphicFramePr>
+                  <a:graphicFrameLocks xmlns:a="http://schemas.openxmlformats.org/drawingml/2006/main" noChangeAspect="1"/>
+                </wp:cNvGraphicFramePr>
+                <a:graphic xmlns:a="http://schemas.openxmlformats.org/drawingml/2006/main">
+                  <a:graphicData uri="http://schemas.openxmlformats.org/drawingml/2006/picture">
+                    <pic:pic xmlns:pic="http://schemas.openxmlformats.org/drawingml/2006/picture">
+                      <pic:nvPicPr>
+                        <pic:cNvPr id="0" name="Picture 1"/>
+                        <pic:cNvPicPr>
+                          <a:picLocks noChangeAspect="1" noChangeArrowheads="1"/>
+                        </pic:cNvPicPr>
+                      </pic:nvPicPr>
+                      <pic:blipFill>
+                        <a:blip r:embed="rId8">
+                          <a:extLst>
+                            <a:ext uri="{28A0092B-C50C-407E-A947-70E740481C1C}">
+                              <a14:useLocalDpi xmlns:a14="http://schemas.microsoft.com/office/drawing/2010/main" val="0"/>
+                            </a:ext>
+                          </a:extLst>
+                        </a:blip>
+                        <a:srcRect/>
+                        <a:stretch>
+                          <a:fillRect/>
+                        </a:stretch>
+                      </pic:blipFill>
+                      <pic:spPr bwMode="auto">
+                        <a:xfrm>
+                          <a:off x="0" y="0"/>
+                          <a:ext cx="3734919" cy="3734919"/>
+                        </a:xfrm>
+                        <a:prstGeom prst="rect">
+                          <a:avLst/>
+                        </a:prstGeom>
+                        <a:noFill/>
+                        <a:ln>
+                          <a:noFill/>
+                        </a:ln>
+                      </pic:spPr>
+                    </pic:pic>
+                  </a:graphicData>
+                </a:graphic>
+              </wp:inline>
+            </w:drawing>
+          </w:r>
+        </w:p>
+      </w:sdtContent>
+    </w:sdt>
     <w:p>
       <w:pPr>
         <w:pStyle w:val="Overskrift1"/>
@@ -6147,6 +6305,7 @@
     <w:rsid w:val="002C36AE"/>
     <w:rsid w:val="002E6AFC"/>
     <w:rsid w:val="003C30E7"/>
+    <w:rsid w:val="003E258B"/>
     <w:rsid w:val="0046212F"/>
     <w:rsid w:val="004C2CC3"/>
     <w:rsid w:val="004E7001"/>

</xml_diff>